<commit_message>
doc: Relatorio de desempenho fase 2
</commit_message>
<xml_diff>
--- a/Tarefas individuais Entrega 2.docx
+++ b/Tarefas individuais Entrega 2.docx
@@ -299,7 +299,15 @@
           <w:tcPr>
             <w:tcW w:w="2831" w:type="dxa"/>
           </w:tcPr>
-          <w:p/>
+          <w:p>
+            <w:r>
+              <w:rPr>
+                <w:b/>
+                <w:bCs/>
+              </w:rPr>
+              <w:t>OPCIONAL</w:t>
+            </w:r>
+          </w:p>
         </w:tc>
         <w:tc>
           <w:tcPr>
@@ -560,7 +568,7 @@
           </w:tcPr>
           <w:p>
             <w:r>
-              <w:t>FAZER DEPOIS QUE TUDO ACABAR</w:t>
+              <w:t>Pronto</w:t>
             </w:r>
           </w:p>
         </w:tc>

</xml_diff>

<commit_message>
Doc: Adicionado diagramas de pacote
</commit_message>
<xml_diff>
--- a/Tarefas individuais Entrega 2.docx
+++ b/Tarefas individuais Entrega 2.docx
@@ -137,7 +137,7 @@
           </w:tcPr>
           <w:p>
             <w:r>
-              <w:t>Fazendo</w:t>
+              <w:t>Pronto</w:t>
             </w:r>
           </w:p>
         </w:tc>
@@ -183,7 +183,7 @@
           </w:tcPr>
           <w:p>
             <w:r>
-              <w:t>Fazendo</w:t>
+              <w:t>Pronto</w:t>
             </w:r>
           </w:p>
         </w:tc>

</xml_diff>

<commit_message>
doc: atualizao versao 1.6.
</commit_message>
<xml_diff>
--- a/Tarefas individuais Entrega 2.docx
+++ b/Tarefas individuais Entrega 2.docx
@@ -264,13 +264,21 @@
           <w:tcPr>
             <w:tcW w:w="2831" w:type="dxa"/>
           </w:tcPr>
-          <w:p/>
+          <w:p>
+            <w:r>
+              <w:t xml:space="preserve">Lucas </w:t>
+            </w:r>
+          </w:p>
         </w:tc>
         <w:tc>
           <w:tcPr>
             <w:tcW w:w="2832" w:type="dxa"/>
           </w:tcPr>
-          <w:p/>
+          <w:p>
+            <w:r>
+              <w:t>Pronto</w:t>
+            </w:r>
+          </w:p>
         </w:tc>
       </w:tr>
       <w:tr>

</xml_diff>